<commit_message>
added screenshot and GeoLocation info
</commit_message>
<xml_diff>
--- a/solutions/bingMap/HOW TO Embed a Bing Map in a spfx web part.docx
+++ b/solutions/bingMap/HOW TO Embed a Bing Map in a spfx web part.docx
@@ -35,11 +35,9 @@
       <w:r>
         <w:t xml:space="preserve"> in a </w:t>
       </w:r>
-      <w:proofErr w:type="spellStart"/>
-      <w:r>
-        <w:t>spfx</w:t>
-      </w:r>
-      <w:proofErr w:type="spellEnd"/>
+      <w:r>
+        <w:t>SPFx</w:t>
+      </w:r>
       <w:r>
         <w:t xml:space="preserve"> web part.</w:t>
       </w:r>
@@ -53,15 +51,7 @@
         <w:t xml:space="preserve">NOTE: </w:t>
       </w:r>
       <w:r>
-        <w:t xml:space="preserve">This document assumes that you have your </w:t>
-      </w:r>
-      <w:proofErr w:type="spellStart"/>
-      <w:r>
-        <w:t>spfx</w:t>
-      </w:r>
-      <w:proofErr w:type="spellEnd"/>
-      <w:r>
-        <w:t xml:space="preserve"> development environment setup. </w:t>
+        <w:t xml:space="preserve">This document assumes that you have your spfx development environment setup. </w:t>
       </w:r>
       <w:r>
         <w:br/>
@@ -114,16 +104,23 @@
         <w:t>Here is a screenshot of the List that I used for the web part. It is a list of COVID-19 testing centers in Chicagoland.</w:t>
       </w:r>
       <w:r>
-        <w:rPr>
-          <w:i/>
-          <w:iCs/>
+        <w:t xml:space="preserve"> The List has GeoLocation columns – Address, Street, City, State, Postal Code, and Coordinates (Latitude and Longitude).</w:t>
+      </w:r>
+      <w:r>
+        <w:br/>
+      </w:r>
+      <w:r>
+        <w:rPr>
           <w:noProof/>
         </w:rPr>
+        <w:br/>
+      </w:r>
+      <w:r>
         <w:drawing>
-          <wp:inline distT="0" distB="0" distL="0" distR="0" wp14:anchorId="66B6A0D7" wp14:editId="252B1C70">
-            <wp:extent cx="7157292" cy="1989666"/>
-            <wp:effectExtent l="0" t="0" r="5715" b="0"/>
-            <wp:docPr id="3" name="Picture 3"/>
+          <wp:inline distT="0" distB="0" distL="0" distR="0" wp14:anchorId="6B9140A8" wp14:editId="346B70C7">
+            <wp:extent cx="5943600" cy="1973580"/>
+            <wp:effectExtent l="0" t="0" r="0" b="7620"/>
+            <wp:docPr id="11" name="Picture 11"/>
             <wp:cNvGraphicFramePr>
               <a:graphicFrameLocks xmlns:a="http://schemas.openxmlformats.org/drawingml/2006/main" noChangeAspect="1"/>
             </wp:cNvGraphicFramePr>
@@ -143,7 +140,7 @@
                   <pic:spPr>
                     <a:xfrm>
                       <a:off x="0" y="0"/>
-                      <a:ext cx="7189674" cy="1998668"/>
+                      <a:ext cx="5943600" cy="1973580"/>
                     </a:xfrm>
                     <a:prstGeom prst="rect">
                       <a:avLst/>
@@ -213,7 +210,6 @@
       <w:r>
         <w:t xml:space="preserve">The </w:t>
       </w:r>
-      <w:proofErr w:type="spellStart"/>
       <w:r>
         <w:rPr>
           <w:b/>
@@ -221,7 +217,6 @@
         </w:rPr>
         <w:t>ReactBingmaps</w:t>
       </w:r>
-      <w:proofErr w:type="spellEnd"/>
       <w:r>
         <w:t xml:space="preserve"> component that I used in the solution can be obtained at the site listed below:</w:t>
       </w:r>
@@ -255,21 +250,12 @@
       <w:r>
         <w:t xml:space="preserve">Add your Bing Maps key in the line shown below in the </w:t>
       </w:r>
-      <w:proofErr w:type="spellStart"/>
       <w:r>
         <w:rPr>
           <w:b/>
           <w:bCs/>
         </w:rPr>
-        <w:t>BingMap.tsx</w:t>
-      </w:r>
-      <w:proofErr w:type="spellEnd"/>
-      <w:r>
-        <w:rPr>
-          <w:b/>
-          <w:bCs/>
-        </w:rPr>
-        <w:t xml:space="preserve"> </w:t>
+        <w:t xml:space="preserve">BingMap.tsx </w:t>
       </w:r>
       <w:r>
         <w:t>file in the solution.</w:t>
@@ -286,6 +272,7 @@
           <w:iCs/>
           <w:noProof/>
         </w:rPr>
+        <w:lastRenderedPageBreak/>
         <w:drawing>
           <wp:inline distT="0" distB="0" distL="0" distR="0" wp14:anchorId="0B25E498" wp14:editId="47BF640D">
             <wp:extent cx="5624047" cy="487722"/>
@@ -344,40 +331,28 @@
         </w:rPr>
       </w:pPr>
       <w:r>
-        <w:lastRenderedPageBreak/>
         <w:t xml:space="preserve">Once you’ve setup your SharePoint list and setup the Bing Maps API Key in the </w:t>
       </w:r>
       <w:r>
         <w:t xml:space="preserve">solution you can test the solution locally using “gulp serve”. Make sure you update the name of the SharePoint List to match the list name in your environment in the </w:t>
       </w:r>
-      <w:proofErr w:type="spellStart"/>
       <w:r>
         <w:rPr>
           <w:b/>
           <w:bCs/>
         </w:rPr>
-        <w:t>componentDidMount</w:t>
-      </w:r>
-      <w:proofErr w:type="spellEnd"/>
+        <w:t>componentDidMount()</w:t>
+      </w:r>
+      <w:r>
+        <w:t xml:space="preserve"> function in </w:t>
+      </w:r>
       <w:r>
         <w:rPr>
           <w:b/>
           <w:bCs/>
         </w:rPr>
-        <w:t>()</w:t>
-      </w:r>
-      <w:r>
-        <w:t xml:space="preserve"> function in </w:t>
-      </w:r>
-      <w:proofErr w:type="spellStart"/>
-      <w:r>
-        <w:rPr>
-          <w:b/>
-          <w:bCs/>
-        </w:rPr>
         <w:t>BingMap.tsx</w:t>
       </w:r>
-      <w:proofErr w:type="spellEnd"/>
       <w:r>
         <w:t>.</w:t>
       </w:r>
@@ -441,15 +416,7 @@
         </w:rPr>
       </w:pPr>
       <w:r>
-        <w:t xml:space="preserve">Add the web part to a page in your SharePoint Online site. Configure the Site </w:t>
-      </w:r>
-      <w:proofErr w:type="spellStart"/>
-      <w:r>
-        <w:t>Url</w:t>
-      </w:r>
-      <w:proofErr w:type="spellEnd"/>
-      <w:r>
-        <w:t xml:space="preserve"> property in the web part property pane as shown below. This is the URL of the site containing the list of Location items.</w:t>
+        <w:t>Add the web part to a page in your SharePoint Online site. Configure the Site Url property in the web part property pane as shown below. This is the URL of the site containing the list of Location items.</w:t>
       </w:r>
       <w:r>
         <w:br/>
@@ -565,15 +532,7 @@
       </w:pPr>
       <w:r>
         <w:lastRenderedPageBreak/>
-        <w:t xml:space="preserve">The web part will be displayed as follows. Clicking on the pushpins will display the info boxes in a </w:t>
-      </w:r>
-      <w:proofErr w:type="gramStart"/>
-      <w:r>
-        <w:t>pop up</w:t>
-      </w:r>
-      <w:proofErr w:type="gramEnd"/>
-      <w:r>
-        <w:t xml:space="preserve"> window.</w:t>
+        <w:t>The web part will be displayed as follows. Clicking on the pushpins will display the info boxes in a pop up window.</w:t>
       </w:r>
       <w:r>
         <w:br/>
@@ -626,12 +585,21 @@
       <w:r>
         <w:br/>
       </w:r>
+      <w:r>
+        <w:br/>
+        <w:t>Clicking on the dropdown list at the top right of the map shows the different map views:</w:t>
+      </w:r>
+    </w:p>
+    <w:p>
+      <w:pPr>
+        <w:pStyle w:val="ListParagraph"/>
+      </w:pPr>
     </w:p>
     <w:p>
       <w:pPr>
         <w:pStyle w:val="ListParagraph"/>
         <w:numPr>
-          <w:ilvl w:val="0"/>
+          <w:ilvl w:val="1"/>
           <w:numId w:val="1"/>
         </w:numPr>
         <w:rPr>
@@ -640,37 +608,74 @@
         </w:rPr>
       </w:pPr>
       <w:r>
-        <w:t xml:space="preserve">The styles related to the Bing Map are in the </w:t>
-      </w:r>
-      <w:r>
-        <w:rPr>
-          <w:b/>
-          <w:bCs/>
-        </w:rPr>
-        <w:t xml:space="preserve">ReactBingmaps.css </w:t>
-      </w:r>
-      <w:r>
-        <w:t>file located under this folder</w:t>
-      </w:r>
-      <w:r>
-        <w:br/>
-      </w:r>
-      <w:r>
-        <w:t>\solutions\bingMap\node_modules\react-bingmaps-plus\lib\components\ReactBingmaps</w:t>
-      </w:r>
-      <w:r>
-        <w:br/>
-      </w:r>
-      <w:r>
+        <w:t>Road</w:t>
+      </w:r>
+    </w:p>
+    <w:p>
+      <w:pPr>
+        <w:pStyle w:val="ListParagraph"/>
+        <w:numPr>
+          <w:ilvl w:val="1"/>
+          <w:numId w:val="1"/>
+        </w:numPr>
         <w:rPr>
           <w:i/>
           <w:iCs/>
         </w:rPr>
+      </w:pPr>
+      <w:r>
+        <w:t>Aerial</w:t>
+      </w:r>
+    </w:p>
+    <w:p>
+      <w:pPr>
+        <w:pStyle w:val="ListParagraph"/>
+        <w:numPr>
+          <w:ilvl w:val="1"/>
+          <w:numId w:val="1"/>
+        </w:numPr>
+        <w:rPr>
+          <w:i/>
+          <w:iCs/>
+        </w:rPr>
+      </w:pPr>
+      <w:r>
+        <w:t>Bird’s eye</w:t>
+      </w:r>
+    </w:p>
+    <w:p>
+      <w:pPr>
+        <w:pStyle w:val="ListParagraph"/>
+        <w:numPr>
+          <w:ilvl w:val="1"/>
+          <w:numId w:val="1"/>
+        </w:numPr>
+        <w:rPr>
+          <w:i/>
+          <w:iCs/>
+        </w:rPr>
+      </w:pPr>
+      <w:r>
+        <w:t>Streetside</w:t>
+      </w:r>
+    </w:p>
+    <w:p>
+      <w:pPr>
+        <w:pStyle w:val="ListParagraph"/>
+        <w:rPr>
+          <w:i/>
+          <w:iCs/>
+        </w:rPr>
+      </w:pPr>
+      <w:r>
+        <w:br/>
+      </w:r>
+      <w:r>
         <w:drawing>
-          <wp:inline distT="0" distB="0" distL="0" distR="0" wp14:anchorId="4666C8DA" wp14:editId="0850B835">
-            <wp:extent cx="5943600" cy="1212215"/>
-            <wp:effectExtent l="0" t="0" r="0" b="6985"/>
-            <wp:docPr id="2" name="Picture 2"/>
+          <wp:inline distT="0" distB="0" distL="0" distR="0" wp14:anchorId="12107CB2" wp14:editId="243BBC77">
+            <wp:extent cx="5943600" cy="2876550"/>
+            <wp:effectExtent l="0" t="0" r="0" b="0"/>
+            <wp:docPr id="9" name="Picture 9"/>
             <wp:cNvGraphicFramePr>
               <a:graphicFrameLocks xmlns:a="http://schemas.openxmlformats.org/drawingml/2006/main" noChangeAspect="1"/>
             </wp:cNvGraphicFramePr>
@@ -690,7 +695,7 @@
                   <pic:spPr>
                     <a:xfrm>
                       <a:off x="0" y="0"/>
-                      <a:ext cx="5943600" cy="1212215"/>
+                      <a:ext cx="5943600" cy="2876550"/>
                     </a:xfrm>
                     <a:prstGeom prst="rect">
                       <a:avLst/>
@@ -707,32 +712,54 @@
       </w:r>
       <w:r>
         <w:br/>
-        <w:t xml:space="preserve">These are the current </w:t>
-      </w:r>
-      <w:proofErr w:type="spellStart"/>
-      <w:r>
-        <w:t>css</w:t>
-      </w:r>
-      <w:proofErr w:type="spellEnd"/>
-      <w:r>
-        <w:t xml:space="preserve"> settings:</w:t>
-      </w:r>
-      <w:r>
-        <w:br/>
-      </w:r>
-      <w:r>
-        <w:br/>
-      </w:r>
-      <w:r>
+      </w:r>
+    </w:p>
+    <w:p>
+      <w:pPr>
+        <w:pStyle w:val="ListParagraph"/>
+        <w:numPr>
+          <w:ilvl w:val="0"/>
+          <w:numId w:val="1"/>
+        </w:numPr>
         <w:rPr>
           <w:i/>
           <w:iCs/>
         </w:rPr>
+      </w:pPr>
+      <w:r>
+        <w:lastRenderedPageBreak/>
+        <w:t xml:space="preserve">The styles related to the Bing Map are in the </w:t>
+      </w:r>
+      <w:r>
+        <w:rPr>
+          <w:b/>
+          <w:bCs/>
+        </w:rPr>
+        <w:t xml:space="preserve">ReactBingmaps.css </w:t>
+      </w:r>
+      <w:r>
+        <w:t>file located under this folder</w:t>
+      </w:r>
+      <w:r>
+        <w:br/>
+      </w:r>
+      <w:r>
+        <w:t>\solutions\bingMap\node_modules\react-bingmaps-plus\lib\components\ReactBingmaps</w:t>
+      </w:r>
+      <w:r>
+        <w:br/>
+      </w:r>
+      <w:r>
+        <w:rPr>
+          <w:i/>
+          <w:iCs/>
+          <w:noProof/>
+        </w:rPr>
         <w:drawing>
-          <wp:inline distT="0" distB="0" distL="0" distR="0" wp14:anchorId="57357AB2" wp14:editId="39B0D7E8">
-            <wp:extent cx="2034716" cy="914479"/>
-            <wp:effectExtent l="0" t="0" r="3810" b="0"/>
-            <wp:docPr id="8" name="Picture 8"/>
+          <wp:inline distT="0" distB="0" distL="0" distR="0" wp14:anchorId="4666C8DA" wp14:editId="0850B835">
+            <wp:extent cx="5943600" cy="1212215"/>
+            <wp:effectExtent l="0" t="0" r="0" b="6985"/>
+            <wp:docPr id="2" name="Picture 2"/>
             <wp:cNvGraphicFramePr>
               <a:graphicFrameLocks xmlns:a="http://schemas.openxmlformats.org/drawingml/2006/main" noChangeAspect="1"/>
             </wp:cNvGraphicFramePr>
@@ -752,6 +779,61 @@
                   <pic:spPr>
                     <a:xfrm>
                       <a:off x="0" y="0"/>
+                      <a:ext cx="5943600" cy="1212215"/>
+                    </a:xfrm>
+                    <a:prstGeom prst="rect">
+                      <a:avLst/>
+                    </a:prstGeom>
+                  </pic:spPr>
+                </pic:pic>
+              </a:graphicData>
+            </a:graphic>
+          </wp:inline>
+        </w:drawing>
+      </w:r>
+      <w:r>
+        <w:br/>
+      </w:r>
+      <w:r>
+        <w:br/>
+        <w:t>These are the current css settings:</w:t>
+      </w:r>
+      <w:r>
+        <w:br/>
+      </w:r>
+      <w:r>
+        <w:br/>
+      </w:r>
+      <w:r>
+        <w:rPr>
+          <w:i/>
+          <w:iCs/>
+          <w:noProof/>
+        </w:rPr>
+        <w:drawing>
+          <wp:inline distT="0" distB="0" distL="0" distR="0" wp14:anchorId="57357AB2" wp14:editId="39B0D7E8">
+            <wp:extent cx="2034716" cy="914479"/>
+            <wp:effectExtent l="0" t="0" r="3810" b="0"/>
+            <wp:docPr id="8" name="Picture 8"/>
+            <wp:cNvGraphicFramePr>
+              <a:graphicFrameLocks xmlns:a="http://schemas.openxmlformats.org/drawingml/2006/main" noChangeAspect="1"/>
+            </wp:cNvGraphicFramePr>
+            <a:graphic xmlns:a="http://schemas.openxmlformats.org/drawingml/2006/main">
+              <a:graphicData uri="http://schemas.openxmlformats.org/drawingml/2006/picture">
+                <pic:pic xmlns:pic="http://schemas.openxmlformats.org/drawingml/2006/picture">
+                  <pic:nvPicPr>
+                    <pic:cNvPr id="1" name=""/>
+                    <pic:cNvPicPr/>
+                  </pic:nvPicPr>
+                  <pic:blipFill>
+                    <a:blip r:embed="rId18"/>
+                    <a:stretch>
+                      <a:fillRect/>
+                    </a:stretch>
+                  </pic:blipFill>
+                  <pic:spPr>
+                    <a:xfrm>
+                      <a:off x="0" y="0"/>
                       <a:ext cx="2034716" cy="914479"/>
                     </a:xfrm>
                     <a:prstGeom prst="rect">
@@ -766,7 +848,7 @@
       </w:r>
     </w:p>
     <w:sectPr>
-      <w:footerReference w:type="default" r:id="rId18"/>
+      <w:footerReference w:type="default" r:id="rId19"/>
       <w:pgSz w:w="12240" w:h="15840"/>
       <w:pgMar w:top="1440" w:right="1440" w:bottom="1440" w:left="1440" w:header="720" w:footer="720" w:gutter="0"/>
       <w:cols w:space="720"/>
@@ -884,7 +966,7 @@
   <w:abstractNum w:abstractNumId="0" w15:restartNumberingAfterBreak="0">
     <w:nsid w:val="35F954C1"/>
     <w:multiLevelType w:val="hybridMultilevel"/>
-    <w:tmpl w:val="7DB4DDE6"/>
+    <w:tmpl w:val="79C8642C"/>
     <w:lvl w:ilvl="0" w:tplc="0409000F">
       <w:start w:val="1"/>
       <w:numFmt w:val="decimal"/>
@@ -898,14 +980,18 @@
         <w:i w:val="0"/>
       </w:rPr>
     </w:lvl>
-    <w:lvl w:ilvl="1" w:tplc="04090019" w:tentative="1">
+    <w:lvl w:ilvl="1" w:tplc="04090001">
       <w:start w:val="1"/>
-      <w:numFmt w:val="lowerLetter"/>
-      <w:lvlText w:val="%2."/>
+      <w:numFmt w:val="bullet"/>
+      <w:lvlText w:val=""/>
       <w:lvlJc w:val="left"/>
       <w:pPr>
         <w:ind w:left="1440" w:hanging="360"/>
       </w:pPr>
+      <w:rPr>
+        <w:rFonts w:ascii="Symbol" w:hAnsi="Symbol" w:hint="default"/>
+        <w:i w:val="0"/>
+      </w:rPr>
     </w:lvl>
     <w:lvl w:ilvl="2" w:tplc="0409001B" w:tentative="1">
       <w:start w:val="1"/>
@@ -971,8 +1057,124 @@
       </w:pPr>
     </w:lvl>
   </w:abstractNum>
+  <w:abstractNum w:abstractNumId="1" w15:restartNumberingAfterBreak="0">
+    <w:nsid w:val="5F895B09"/>
+    <w:multiLevelType w:val="hybridMultilevel"/>
+    <w:tmpl w:val="41CA55B4"/>
+    <w:lvl w:ilvl="0" w:tplc="04090001">
+      <w:start w:val="1"/>
+      <w:numFmt w:val="bullet"/>
+      <w:lvlText w:val=""/>
+      <w:lvlJc w:val="left"/>
+      <w:pPr>
+        <w:ind w:left="2160" w:hanging="360"/>
+      </w:pPr>
+      <w:rPr>
+        <w:rFonts w:ascii="Symbol" w:hAnsi="Symbol" w:hint="default"/>
+      </w:rPr>
+    </w:lvl>
+    <w:lvl w:ilvl="1" w:tplc="04090003" w:tentative="1">
+      <w:start w:val="1"/>
+      <w:numFmt w:val="bullet"/>
+      <w:lvlText w:val="o"/>
+      <w:lvlJc w:val="left"/>
+      <w:pPr>
+        <w:ind w:left="2880" w:hanging="360"/>
+      </w:pPr>
+      <w:rPr>
+        <w:rFonts w:ascii="Courier New" w:hAnsi="Courier New" w:cs="Courier New" w:hint="default"/>
+      </w:rPr>
+    </w:lvl>
+    <w:lvl w:ilvl="2" w:tplc="04090005" w:tentative="1">
+      <w:start w:val="1"/>
+      <w:numFmt w:val="bullet"/>
+      <w:lvlText w:val=""/>
+      <w:lvlJc w:val="left"/>
+      <w:pPr>
+        <w:ind w:left="3600" w:hanging="360"/>
+      </w:pPr>
+      <w:rPr>
+        <w:rFonts w:ascii="Wingdings" w:hAnsi="Wingdings" w:hint="default"/>
+      </w:rPr>
+    </w:lvl>
+    <w:lvl w:ilvl="3" w:tplc="04090001" w:tentative="1">
+      <w:start w:val="1"/>
+      <w:numFmt w:val="bullet"/>
+      <w:lvlText w:val=""/>
+      <w:lvlJc w:val="left"/>
+      <w:pPr>
+        <w:ind w:left="4320" w:hanging="360"/>
+      </w:pPr>
+      <w:rPr>
+        <w:rFonts w:ascii="Symbol" w:hAnsi="Symbol" w:hint="default"/>
+      </w:rPr>
+    </w:lvl>
+    <w:lvl w:ilvl="4" w:tplc="04090003" w:tentative="1">
+      <w:start w:val="1"/>
+      <w:numFmt w:val="bullet"/>
+      <w:lvlText w:val="o"/>
+      <w:lvlJc w:val="left"/>
+      <w:pPr>
+        <w:ind w:left="5040" w:hanging="360"/>
+      </w:pPr>
+      <w:rPr>
+        <w:rFonts w:ascii="Courier New" w:hAnsi="Courier New" w:cs="Courier New" w:hint="default"/>
+      </w:rPr>
+    </w:lvl>
+    <w:lvl w:ilvl="5" w:tplc="04090005" w:tentative="1">
+      <w:start w:val="1"/>
+      <w:numFmt w:val="bullet"/>
+      <w:lvlText w:val=""/>
+      <w:lvlJc w:val="left"/>
+      <w:pPr>
+        <w:ind w:left="5760" w:hanging="360"/>
+      </w:pPr>
+      <w:rPr>
+        <w:rFonts w:ascii="Wingdings" w:hAnsi="Wingdings" w:hint="default"/>
+      </w:rPr>
+    </w:lvl>
+    <w:lvl w:ilvl="6" w:tplc="04090001" w:tentative="1">
+      <w:start w:val="1"/>
+      <w:numFmt w:val="bullet"/>
+      <w:lvlText w:val=""/>
+      <w:lvlJc w:val="left"/>
+      <w:pPr>
+        <w:ind w:left="6480" w:hanging="360"/>
+      </w:pPr>
+      <w:rPr>
+        <w:rFonts w:ascii="Symbol" w:hAnsi="Symbol" w:hint="default"/>
+      </w:rPr>
+    </w:lvl>
+    <w:lvl w:ilvl="7" w:tplc="04090003" w:tentative="1">
+      <w:start w:val="1"/>
+      <w:numFmt w:val="bullet"/>
+      <w:lvlText w:val="o"/>
+      <w:lvlJc w:val="left"/>
+      <w:pPr>
+        <w:ind w:left="7200" w:hanging="360"/>
+      </w:pPr>
+      <w:rPr>
+        <w:rFonts w:ascii="Courier New" w:hAnsi="Courier New" w:cs="Courier New" w:hint="default"/>
+      </w:rPr>
+    </w:lvl>
+    <w:lvl w:ilvl="8" w:tplc="04090005" w:tentative="1">
+      <w:start w:val="1"/>
+      <w:numFmt w:val="bullet"/>
+      <w:lvlText w:val=""/>
+      <w:lvlJc w:val="left"/>
+      <w:pPr>
+        <w:ind w:left="7920" w:hanging="360"/>
+      </w:pPr>
+      <w:rPr>
+        <w:rFonts w:ascii="Wingdings" w:hAnsi="Wingdings" w:hint="default"/>
+      </w:rPr>
+    </w:lvl>
+  </w:abstractNum>
   <w:num w:numId="1">
     <w:abstractNumId w:val="0"/>
+  </w:num>
+  <w:num w:numId="2">
+    <w:abstractNumId w:val="1"/>
   </w:num>
 </w:numbering>
 </file>

</xml_diff>